<commit_message>
Aktualizacja 31.05 14:53 (dodanie programów do repo)
</commit_message>
<xml_diff>
--- a/Magisterka.docx
+++ b/Magisterka.docx
@@ -4765,7 +4765,7 @@
         </w:rPr>
         <w:lastRenderedPageBreak/>
         <w:drawing>
-          <wp:inline distT="0" distB="0" distL="0" distR="0" wp14:anchorId="4FF7D6A2" wp14:editId="695E8637">
+          <wp:inline distT="0" distB="0" distL="0" distR="0" wp14:anchorId="4FF7D6A2" wp14:editId="165E2ECC">
             <wp:extent cx="1775823" cy="2291202"/>
             <wp:effectExtent l="0" t="0" r="0" b="0"/>
             <wp:docPr id="1629790233" name="Obraz 2"/>
@@ -5006,8 +5006,13 @@
         <w:t xml:space="preserve">. W przykładowej trasie spacerowej w punkcie B spotykają się trzy krawędzie – a, b oraz f, w punkcie A natomiast dochodzi do spotkania czterech krawędzi </w:t>
       </w:r>
       <w:proofErr w:type="spellStart"/>
-      <w:r>
-        <w:t>a,c,e</w:t>
+      <w:proofErr w:type="gramStart"/>
+      <w:r>
+        <w:t>a,c</w:t>
+      </w:r>
+      <w:proofErr w:type="gramEnd"/>
+      <w:r>
+        <w:t>,e</w:t>
       </w:r>
       <w:proofErr w:type="spellEnd"/>
       <w:r>
@@ -5791,6 +5796,7 @@
       <w:r>
         <w:t xml:space="preserve">symbole </w:t>
       </w:r>
+      <w:proofErr w:type="gramStart"/>
       <w:r>
         <w:rPr>
           <w:rFonts w:cs="Times New Roman"/>
@@ -5798,7 +5804,11 @@
         <w:t>i</w:t>
       </w:r>
       <w:r>
-        <w:t xml:space="preserve">, </w:t>
+        <w:t>,</w:t>
+      </w:r>
+      <w:proofErr w:type="gramEnd"/>
+      <w:r>
+        <w:t xml:space="preserve"> </w:t>
       </w:r>
       <w:r>
         <w:rPr>
@@ -7932,6 +7942,7 @@
         </w:rPr>
         <w:t xml:space="preserve">poprzez dodanie fikcyjnego miasta, które służy jako punkt łączący koniec i początek trasy. Przyjmuje się, że koszt dojazdu z tego dodatkowego punktu do każdego z rzeczywistych miast jest zerowy, dzięki czemu nie wpływa on na wybór miejsca startowego ani końcowego na trasie. W ten sposób, mimo że zadanie wydaje </w:t>
       </w:r>
+      <w:proofErr w:type="gramStart"/>
       <w:r>
         <w:rPr>
           <w:rFonts w:eastAsiaTheme="minorEastAsia"/>
@@ -7948,7 +7959,14 @@
         <w:rPr>
           <w:rFonts w:eastAsiaTheme="minorEastAsia"/>
         </w:rPr>
-        <w:t xml:space="preserve">być </w:t>
+        <w:t>być</w:t>
+      </w:r>
+      <w:proofErr w:type="gramEnd"/>
+      <w:r>
+        <w:rPr>
+          <w:rFonts w:eastAsiaTheme="minorEastAsia"/>
+        </w:rPr>
+        <w:t xml:space="preserve"> </w:t>
       </w:r>
       <w:r>
         <w:rPr>
@@ -10404,6 +10422,7 @@
         <w:t xml:space="preserve"> Kolejny krok stanowi nadanie krawędzią (</w:t>
       </w:r>
       <w:proofErr w:type="spellStart"/>
+      <w:proofErr w:type="gramStart"/>
       <w:r>
         <w:rPr>
           <w:rFonts w:eastAsiaTheme="minorEastAsia"/>
@@ -10411,6 +10430,7 @@
         <w:t>u,v</w:t>
       </w:r>
       <w:proofErr w:type="spellEnd"/>
+      <w:proofErr w:type="gramEnd"/>
       <w:r>
         <w:rPr>
           <w:rFonts w:eastAsiaTheme="minorEastAsia"/>
@@ -12788,7 +12808,7 @@
           <w:noProof/>
         </w:rPr>
         <w:drawing>
-          <wp:inline distT="0" distB="0" distL="0" distR="0" wp14:anchorId="543DD4F8" wp14:editId="2F624E31">
+          <wp:inline distT="0" distB="0" distL="0" distR="0" wp14:anchorId="543DD4F8" wp14:editId="72147876">
             <wp:extent cx="3105510" cy="3105510"/>
             <wp:effectExtent l="0" t="0" r="0" b="0"/>
             <wp:docPr id="2139941086" name="Obraz 2"/>
@@ -16203,6 +16223,7 @@
         </w:rPr>
         <w:t>, zamykając cykl</w:t>
       </w:r>
+      <w:proofErr w:type="gramStart"/>
       <w:r>
         <w:rPr>
           <w:rFonts w:eastAsiaTheme="minorEastAsia"/>
@@ -16225,7 +16246,14 @@
         <w:rPr>
           <w:rFonts w:eastAsiaTheme="minorEastAsia"/>
         </w:rPr>
-        <w:t>(10)</w:t>
+        <w:t>(</w:t>
+      </w:r>
+      <w:proofErr w:type="gramEnd"/>
+      <w:r>
+        <w:rPr>
+          <w:rFonts w:eastAsiaTheme="minorEastAsia"/>
+        </w:rPr>
+        <w:t>10)</w:t>
       </w:r>
     </w:p>
     <w:p>
@@ -18195,7 +18223,7 @@
         </w:rPr>
         <w:lastRenderedPageBreak/>
         <w:drawing>
-          <wp:inline distT="0" distB="0" distL="0" distR="0" wp14:anchorId="1FE2ADD8" wp14:editId="0912C027">
+          <wp:inline distT="0" distB="0" distL="0" distR="0" wp14:anchorId="1FE2ADD8" wp14:editId="7D77A57C">
             <wp:extent cx="2638416" cy="2679405"/>
             <wp:effectExtent l="0" t="0" r="0" b="6985"/>
             <wp:docPr id="5502148" name="Obraz 4" descr="Obraz zawierający linia&#10;&#10;Opis wygenerowany automatycznie"/>
@@ -21024,6 +21052,7 @@
         </w:rPr>
         <w:t xml:space="preserve">Proces wymiany </w:t>
       </w:r>
+      <w:proofErr w:type="gramStart"/>
       <w:r>
         <w:rPr>
           <w:rFonts w:eastAsiaTheme="minorEastAsia"/>
@@ -21042,6 +21071,7 @@
         </w:rPr>
         <w:t>optymalnej</w:t>
       </w:r>
+      <w:proofErr w:type="gramEnd"/>
       <w:r>
         <w:rPr>
           <w:rFonts w:eastAsiaTheme="minorEastAsia"/>
@@ -32547,13 +32577,27 @@
         <w:rPr>
           <w:rFonts w:eastAsiaTheme="minorEastAsia"/>
         </w:rPr>
-        <w:t>wierzchołka u do wierzchołka w</w:t>
-      </w:r>
-      <w:r>
-        <w:rPr>
-          <w:rFonts w:eastAsiaTheme="minorEastAsia"/>
-        </w:rPr>
-        <w:t xml:space="preserve">, który jest mniejszy lub równy sumie kosztów przejścia z wierzchołka u do v oraz z v do w, co </w:t>
+        <w:t xml:space="preserve">wierzchołka u do </w:t>
+      </w:r>
+      <w:proofErr w:type="gramStart"/>
+      <w:r>
+        <w:rPr>
+          <w:rFonts w:eastAsiaTheme="minorEastAsia"/>
+        </w:rPr>
+        <w:t>wierzchołka w</w:t>
+      </w:r>
+      <w:r>
+        <w:rPr>
+          <w:rFonts w:eastAsiaTheme="minorEastAsia"/>
+        </w:rPr>
+        <w:t>,</w:t>
+      </w:r>
+      <w:proofErr w:type="gramEnd"/>
+      <w:r>
+        <w:rPr>
+          <w:rFonts w:eastAsiaTheme="minorEastAsia"/>
+        </w:rPr>
+        <w:t xml:space="preserve"> który jest mniejszy lub równy sumie kosztów przejścia z wierzchołka u do v oraz z v do w, co </w:t>
       </w:r>
       <w:r>
         <w:rPr>
@@ -32742,8 +32786,13 @@
         <w:t xml:space="preserve">, tworząc cykl Hamiltona. Wierzchołki odwiedzane są w kolejności </w:t>
       </w:r>
       <w:proofErr w:type="spellStart"/>
-      <w:r>
-        <w:t>a,b,c,h,d,e,f,g</w:t>
+      <w:proofErr w:type="gramStart"/>
+      <w:r>
+        <w:t>a,b</w:t>
+      </w:r>
+      <w:proofErr w:type="gramEnd"/>
+      <w:r>
+        <w:t>,c,h,d,e,f,g</w:t>
       </w:r>
       <w:proofErr w:type="spellEnd"/>
       <w:r>
@@ -38720,6 +38769,21 @@
                 <w:rPr>
                   <w:noProof/>
                 </w:rPr>
+                <w:t>abcdef.wiki. (2024, Maj 20). Pobrano z lokalizacji https://pl.abcdef.wiki/wiki/Metric_%28mathematics%29</w:t>
+              </w:r>
+            </w:p>
+            <w:p>
+              <w:pPr>
+                <w:pStyle w:val="Bibliografia"/>
+                <w:ind w:left="720" w:hanging="720"/>
+                <w:rPr>
+                  <w:noProof/>
+                </w:rPr>
+              </w:pPr>
+              <w:r>
+                <w:rPr>
+                  <w:noProof/>
+                </w:rPr>
                 <w:t xml:space="preserve">Anholcer, M. (2023). </w:t>
               </w:r>
               <w:r>
@@ -38735,6 +38799,35 @@
                   <w:noProof/>
                 </w:rPr>
                 <w:t xml:space="preserve"> Poznań: Uniwersystet Ekonomiczny w Poznaniu.</w:t>
+              </w:r>
+            </w:p>
+            <w:p>
+              <w:pPr>
+                <w:pStyle w:val="Bibliografia"/>
+                <w:ind w:left="720" w:hanging="720"/>
+                <w:rPr>
+                  <w:noProof/>
+                </w:rPr>
+              </w:pPr>
+              <w:r>
+                <w:rPr>
+                  <w:noProof/>
+                </w:rPr>
+                <w:t xml:space="preserve">Błaszkiewicz, D. (2011, Maj 11). </w:t>
+              </w:r>
+              <w:r>
+                <w:rPr>
+                  <w:i/>
+                  <w:iCs/>
+                  <w:noProof/>
+                </w:rPr>
+                <w:t>Instytut Informatyki Uniwersytetu Wrocławskiego.</w:t>
+              </w:r>
+              <w:r>
+                <w:rPr>
+                  <w:noProof/>
+                </w:rPr>
+                <w:t xml:space="preserve"> Pobrano z lokalizacji https://ii.uni.wroc.pl/~prz/2011lato/ah/opracowania/alg_mrow.opr.pdf</w:t>
               </w:r>
             </w:p>
             <w:p>
@@ -38837,6 +38930,35 @@
                 <w:rPr>
                   <w:noProof/>
                 </w:rPr>
+                <w:t xml:space="preserve">Cormen, T. H., Leiserson, C. E., Rivest, R. L. i Stein, C. (2009). </w:t>
+              </w:r>
+              <w:r>
+                <w:rPr>
+                  <w:i/>
+                  <w:iCs/>
+                  <w:noProof/>
+                </w:rPr>
+                <w:t>Introduction to Algorithms.</w:t>
+              </w:r>
+              <w:r>
+                <w:rPr>
+                  <w:noProof/>
+                </w:rPr>
+                <w:t xml:space="preserve"> London: Massachusetts Institute of Technology.</w:t>
+              </w:r>
+            </w:p>
+            <w:p>
+              <w:pPr>
+                <w:pStyle w:val="Bibliografia"/>
+                <w:ind w:left="720" w:hanging="720"/>
+                <w:rPr>
+                  <w:noProof/>
+                </w:rPr>
+              </w:pPr>
+              <w:r>
+                <w:rPr>
+                  <w:noProof/>
+                </w:rPr>
                 <w:t xml:space="preserve">Cormen, T. H., Leiserson, C. E., Rivest, R. L. i Stein, C. (2018). </w:t>
               </w:r>
               <w:r>
@@ -38852,6 +38974,79 @@
                   <w:noProof/>
                 </w:rPr>
                 <w:t xml:space="preserve"> Warszawa: PWN.</w:t>
+              </w:r>
+            </w:p>
+            <w:p>
+              <w:pPr>
+                <w:pStyle w:val="Bibliografia"/>
+                <w:ind w:left="720" w:hanging="720"/>
+                <w:rPr>
+                  <w:noProof/>
+                </w:rPr>
+              </w:pPr>
+              <w:r>
+                <w:rPr>
+                  <w:noProof/>
+                </w:rPr>
+                <w:t xml:space="preserve">Debudaj-Grabysz, A., Deorowicz, S. i Widuch, J. (2012). </w:t>
+              </w:r>
+              <w:r>
+                <w:rPr>
+                  <w:i/>
+                  <w:iCs/>
+                  <w:noProof/>
+                </w:rPr>
+                <w:t>Algorytmy i struktury danych - Wybór zaawansowanych metod.</w:t>
+              </w:r>
+              <w:r>
+                <w:rPr>
+                  <w:noProof/>
+                </w:rPr>
+                <w:t xml:space="preserve"> Gliwice: Wydawnictwo Politechniki Śląskiej.</w:t>
+              </w:r>
+            </w:p>
+            <w:p>
+              <w:pPr>
+                <w:pStyle w:val="Bibliografia"/>
+                <w:ind w:left="720" w:hanging="720"/>
+                <w:rPr>
+                  <w:noProof/>
+                </w:rPr>
+              </w:pPr>
+              <w:r>
+                <w:rPr>
+                  <w:noProof/>
+                </w:rPr>
+                <w:t xml:space="preserve">Dorigo, M. i Stützle, T. (2004). </w:t>
+              </w:r>
+              <w:r>
+                <w:rPr>
+                  <w:i/>
+                  <w:iCs/>
+                  <w:noProof/>
+                </w:rPr>
+                <w:t>Ant Colony Optimization.</w:t>
+              </w:r>
+              <w:r>
+                <w:rPr>
+                  <w:noProof/>
+                </w:rPr>
+                <w:t xml:space="preserve"> London: MIT Press.</w:t>
+              </w:r>
+            </w:p>
+            <w:p>
+              <w:pPr>
+                <w:pStyle w:val="Bibliografia"/>
+                <w:ind w:left="720" w:hanging="720"/>
+                <w:rPr>
+                  <w:noProof/>
+                </w:rPr>
+              </w:pPr>
+              <w:r>
+                <w:rPr>
+                  <w:noProof/>
+                </w:rPr>
+                <w:t>EconPapers. (2023, Listopad 11). Pobrano z lokalizacji https://econpapers.repec.org/article/inmoropre/v_3a11_3ay_3a1963_3ai_3a6_3ap_3a972-989.htm</w:t>
               </w:r>
             </w:p>
             <w:p>
@@ -38997,7 +39192,14 @@
                 <w:rPr>
                   <w:noProof/>
                 </w:rPr>
-                <w:t xml:space="preserve"> Pobrano z lokalizacji https://web.stanford.edu/~sidford/courses/20fa_opt_theory/sidford_2020fa_mse213_cs269o_lec1.pdf#:~:text=URL%3A%20https%3A%2F%2Fweb.stanford.edu%2F~sidford%2Fcourses%2F20fa_opt_theory%2Fsidford_2020fa_mse213_cs269o_lec1.pdf%0AVisible%3A%200%25%20</w:t>
+                <w:t xml:space="preserve"> Pobrano z lokalizacji https://web.stanford.edu/~sidford/courses/20fa_opt_theory/sidford_2020fa_mse213_c</w:t>
+              </w:r>
+              <w:r>
+                <w:rPr>
+                  <w:noProof/>
+                </w:rPr>
+                <w:lastRenderedPageBreak/>
+                <w:t>s269o_lec1.pdf#:~:text=URL%3A%20https%3A%2F%2Fweb.stanford.edu%2F~sidford%2Fcourses%2F20fa_opt_theory%2Fsidford_2020fa_mse213_cs269o_lec1.pdf%0AVisible%3A%200%25%20</w:t>
               </w:r>
             </w:p>
             <w:p>
@@ -39056,6 +39258,35 @@
                 <w:rPr>
                   <w:noProof/>
                 </w:rPr>
+                <w:t xml:space="preserve">Toksari, M. D. (2015, Grudzień 03). </w:t>
+              </w:r>
+              <w:r>
+                <w:rPr>
+                  <w:i/>
+                  <w:iCs/>
+                  <w:noProof/>
+                </w:rPr>
+                <w:t>ScieneDirect.</w:t>
+              </w:r>
+              <w:r>
+                <w:rPr>
+                  <w:noProof/>
+                </w:rPr>
+                <w:t xml:space="preserve"> Pobrano z lokalizacji https://www.sciencedirect.com/science/article/abs/pii/S0142061515005840</w:t>
+              </w:r>
+            </w:p>
+            <w:p>
+              <w:pPr>
+                <w:pStyle w:val="Bibliografia"/>
+                <w:ind w:left="720" w:hanging="720"/>
+                <w:rPr>
+                  <w:noProof/>
+                </w:rPr>
+              </w:pPr>
+              <w:r>
+                <w:rPr>
+                  <w:noProof/>
+                </w:rPr>
                 <w:t>Traveling Salesman Problem. (2015, Marzec). Pobrano z lokalizacji https://math.uwaterloo.ca/tsp/concorde/index.html</w:t>
               </w:r>
             </w:p>
@@ -39100,7 +39331,6 @@
                 <w:rPr>
                   <w:noProof/>
                 </w:rPr>
-                <w:lastRenderedPageBreak/>
                 <w:t>Weisstein, E. W. (2024, Maj 03). Pobrano z lokalizacji MathWorld - A Wolfram Web Resource: https://mathworld.wolfram.com/EulerianCycle.html</w:t>
               </w:r>
             </w:p>
@@ -39251,6 +39481,52 @@
                 <w:rPr>
                   <w:noProof/>
                 </w:rPr>
+                <w:t>Wikipedia. (2024, Maj 11). Pobrano z lokalizacji https://en.wikipedia.org/wiki/Metric_space</w:t>
+              </w:r>
+            </w:p>
+            <w:p>
+              <w:pPr>
+                <w:pStyle w:val="Bibliografia"/>
+                <w:ind w:left="720" w:hanging="720"/>
+                <w:rPr>
+                  <w:noProof/>
+                </w:rPr>
+              </w:pPr>
+              <w:r>
+                <w:rPr>
+                  <w:noProof/>
+                </w:rPr>
+                <w:t>Wikipedia. (2024, Styczeń 08). Pobrano z lokalizacji https://pl.wikipedia.org/wiki/Przestrzeń_euklidesowa</w:t>
+              </w:r>
+            </w:p>
+            <w:p>
+              <w:pPr>
+                <w:pStyle w:val="Bibliografia"/>
+                <w:ind w:left="720" w:hanging="720"/>
+                <w:rPr>
+                  <w:noProof/>
+                </w:rPr>
+              </w:pPr>
+              <w:r>
+                <w:rPr>
+                  <w:noProof/>
+                </w:rPr>
+                <w:lastRenderedPageBreak/>
+                <w:t>Wikipedia. (2024, Luty 28). Pobrano z lokalizacji https://en.wikipedia.org/wiki/Taxicab_geometry</w:t>
+              </w:r>
+            </w:p>
+            <w:p>
+              <w:pPr>
+                <w:pStyle w:val="Bibliografia"/>
+                <w:ind w:left="720" w:hanging="720"/>
+                <w:rPr>
+                  <w:noProof/>
+                </w:rPr>
+              </w:pPr>
+              <w:r>
+                <w:rPr>
+                  <w:noProof/>
+                </w:rPr>
                 <w:t xml:space="preserve">Wilson, R. J. (2000). </w:t>
               </w:r>
               <w:r>
@@ -40942,10 +41218,7 @@
         <w:footnoteRef/>
       </w:r>
       <w:r>
-        <w:t xml:space="preserve">  </w:t>
-      </w:r>
-      <w:r>
-        <w:t>Solver – narzędzie komputerowe służące do automatycznego znajdowania rozwiązań złożonych problemów matematycznych.</w:t>
+        <w:t xml:space="preserve">  Solver – narzędzie komputerowe służące do automatycznego znajdowania rozwiązań złożonych problemów matematycznych.</w:t>
       </w:r>
     </w:p>
   </w:footnote>
@@ -40985,10 +41258,7 @@
         <w:t xml:space="preserve"> </w:t>
       </w:r>
       <w:r>
-        <w:t>Algorytm Lin-</w:t>
-      </w:r>
-      <w:r>
-        <w:t>Kernighan to heurystyka do rozwiązywania problemu komiwojażera, opierająca się na metodzie lokalnego przeszukiwania w celu poprawy istniejącej trasy przez zamianę segmentów.</w:t>
+        <w:t>Algorytm Lin-Kernighan to heurystyka do rozwiązywania problemu komiwojażera, opierająca się na metodzie lokalnego przeszukiwania w celu poprawy istniejącej trasy przez zamianę segmentów.</w:t>
       </w:r>
     </w:p>
   </w:footnote>
@@ -41030,10 +41300,7 @@
         <w:t>–</w:t>
       </w:r>
       <w:r>
-        <w:t xml:space="preserve"> Minimum </w:t>
-      </w:r>
-      <w:r>
-        <w:t>Spanning Tree</w:t>
+        <w:t xml:space="preserve"> Minimum Spanning Tree</w:t>
       </w:r>
       <w:r>
         <w:t xml:space="preserve"> – minimalne drzewo rozpinające</w:t>

</xml_diff>